<commit_message>
know the standard of accumulator
</commit_message>
<xml_diff>
--- a/01_protocal/standard_CPP.docx
+++ b/01_protocal/standard_CPP.docx
@@ -1104,6 +1104,40 @@
         </w:rPr>
         <w:t>。</w:t>
       </w:r>
+      <w:r>
+        <w:rPr>
+          <w:rFonts w:hint="eastAsia"/>
+          <w:color w:val="000000" w:themeColor="text1"/>
+          <w:lang w:val="en-US"/>
+        </w:rPr>
+        <w:t>（</w:t>
+      </w:r>
+      <w:r>
+        <w:rPr>
+          <w:rFonts w:hint="eastAsia"/>
+          <w:color w:val="000000" w:themeColor="text1"/>
+          <w:highlight w:val="yellow"/>
+          <w:lang w:val="en-US"/>
+        </w:rPr>
+        <w:t>可以补充为正确和错误，根据</w:t>
+      </w:r>
+      <w:r>
+        <w:rPr>
+          <w:rFonts w:hint="eastAsia"/>
+          <w:color w:val="000000" w:themeColor="text1"/>
+          <w:highlight w:val="yellow"/>
+          <w:lang w:val="en-US"/>
+        </w:rPr>
+        <w:t>van</w:t>
+      </w:r>
+      <w:r>
+        <w:rPr>
+          <w:rFonts w:hint="eastAsia"/>
+          <w:color w:val="000000" w:themeColor="text1"/>
+          <w:lang w:val="en-US"/>
+        </w:rPr>
+        <w:t>）</w:t>
+      </w:r>
     </w:p>
     <w:p>
       <w:pPr>
@@ -1350,7 +1384,6 @@
           <w:numId w:val="2"/>
         </w:numPr>
         <w:rPr>
-          <w:rFonts w:hint="eastAsia"/>
           <w:color w:val="000000" w:themeColor="text1"/>
           <w:lang w:val="en-US"/>
         </w:rPr>
@@ -1409,6 +1442,898 @@
           <w:lang w:val="en-US"/>
         </w:rPr>
         <w:t xml:space="preserve"> variable</w:t>
+      </w:r>
+    </w:p>
+    <w:p>
+      <w:pPr>
+        <w:pBdr>
+          <w:bottom w:val="single" w:sz="6" w:space="1" w:color="auto"/>
+        </w:pBdr>
+        <w:rPr>
+          <w:color w:val="000000" w:themeColor="text1"/>
+          <w:lang w:val="en-US"/>
+        </w:rPr>
+      </w:pPr>
+    </w:p>
+    <w:p>
+      <w:pPr>
+        <w:rPr>
+          <w:b/>
+          <w:bCs/>
+          <w:color w:val="000000" w:themeColor="text1"/>
+          <w:sz w:val="36"/>
+          <w:szCs w:val="36"/>
+          <w:lang w:val="en-US"/>
+        </w:rPr>
+      </w:pPr>
+      <w:r>
+        <w:rPr>
+          <w:rFonts w:hint="eastAsia"/>
+          <w:b/>
+          <w:bCs/>
+          <w:color w:val="000000" w:themeColor="text1"/>
+          <w:sz w:val="36"/>
+          <w:szCs w:val="36"/>
+          <w:lang w:val="en-US"/>
+        </w:rPr>
+        <w:t>van</w:t>
+      </w:r>
+    </w:p>
+    <w:p>
+      <w:pPr>
+        <w:rPr>
+          <w:rFonts w:hint="eastAsia"/>
+          <w:color w:val="000000" w:themeColor="text1"/>
+          <w:lang w:val="en-US"/>
+        </w:rPr>
+      </w:pPr>
+      <w:r>
+        <w:rPr>
+          <w:color w:val="000000" w:themeColor="text1"/>
+          <w:lang w:val="en-US"/>
+        </w:rPr>
+        <w:lastRenderedPageBreak/>
+        <w:tab/>
+      </w:r>
+      <w:r>
+        <w:rPr>
+          <w:color w:val="000000" w:themeColor="text1"/>
+          <w:lang w:val="en-US"/>
+        </w:rPr>
+        <w:t>If the P300/CPP is indeed a domain-general</w:t>
+      </w:r>
+      <w:r>
+        <w:rPr>
+          <w:color w:val="000000" w:themeColor="text1"/>
+          <w:lang w:val="en-US"/>
+        </w:rPr>
+        <w:t xml:space="preserve"> </w:t>
+      </w:r>
+      <w:r>
+        <w:rPr>
+          <w:color w:val="000000" w:themeColor="text1"/>
+          <w:lang w:val="en-US"/>
+        </w:rPr>
+        <w:drawing>
+          <wp:inline distT="0" distB="0" distL="0" distR="0" wp14:anchorId="210E7A1B" wp14:editId="37B77BA7">
+            <wp:extent cx="3545174" cy="574954"/>
+            <wp:effectExtent l="0" t="0" r="0" b="0"/>
+            <wp:docPr id="758943385" name="Picture 1" descr="A close-up of a paper&#10;&#10;AI-generated content may be incorrect."/>
+            <wp:cNvGraphicFramePr>
+              <a:graphicFrameLocks xmlns:a="http://schemas.openxmlformats.org/drawingml/2006/main" noChangeAspect="1"/>
+            </wp:cNvGraphicFramePr>
+            <a:graphic xmlns:a="http://schemas.openxmlformats.org/drawingml/2006/main">
+              <a:graphicData uri="http://schemas.openxmlformats.org/drawingml/2006/picture">
+                <pic:pic xmlns:pic="http://schemas.openxmlformats.org/drawingml/2006/picture">
+                  <pic:nvPicPr>
+                    <pic:cNvPr id="758943385" name="Picture 1" descr="A close-up of a paper&#10;&#10;AI-generated content may be incorrect."/>
+                    <pic:cNvPicPr/>
+                  </pic:nvPicPr>
+                  <pic:blipFill>
+                    <a:blip r:embed="rId5"/>
+                    <a:stretch>
+                      <a:fillRect/>
+                    </a:stretch>
+                  </pic:blipFill>
+                  <pic:spPr>
+                    <a:xfrm>
+                      <a:off x="0" y="0"/>
+                      <a:ext cx="3570004" cy="578981"/>
+                    </a:xfrm>
+                    <a:prstGeom prst="rect">
+                      <a:avLst/>
+                    </a:prstGeom>
+                  </pic:spPr>
+                </pic:pic>
+              </a:graphicData>
+            </a:graphic>
+          </wp:inline>
+        </w:drawing>
+      </w:r>
+    </w:p>
+    <w:p>
+      <w:pPr>
+        <w:pBdr>
+          <w:bottom w:val="single" w:sz="6" w:space="1" w:color="auto"/>
+        </w:pBdr>
+        <w:rPr>
+          <w:color w:val="000000" w:themeColor="text1"/>
+          <w:lang w:val="en-US"/>
+        </w:rPr>
+      </w:pPr>
+      <w:r>
+        <w:rPr>
+          <w:color w:val="000000" w:themeColor="text1"/>
+          <w:lang w:val="en-US"/>
+        </w:rPr>
+        <w:t>If the CPP is an evidence accumulation signal, it should be sensitive to the amount of match in each trial</w:t>
+      </w:r>
+      <w:r>
+        <w:rPr>
+          <w:rFonts w:hint="eastAsia"/>
+          <w:color w:val="000000" w:themeColor="text1"/>
+          <w:lang w:val="en-US"/>
+        </w:rPr>
+        <w:t>——很直接的是对不同难度</w:t>
+      </w:r>
+      <w:r>
+        <w:rPr>
+          <w:rFonts w:hint="eastAsia"/>
+          <w:color w:val="000000" w:themeColor="text1"/>
+          <w:lang w:val="en-US"/>
+        </w:rPr>
+        <w:t>（不能证据累积量）敏感。在建模中是</w:t>
+      </w:r>
+      <w:r>
+        <w:rPr>
+          <w:rFonts w:hint="eastAsia"/>
+          <w:color w:val="000000" w:themeColor="text1"/>
+          <w:lang w:val="en-US"/>
+        </w:rPr>
+        <w:t>CCP</w:t>
+      </w:r>
+      <w:r>
+        <w:rPr>
+          <w:rFonts w:hint="eastAsia"/>
+          <w:color w:val="000000" w:themeColor="text1"/>
+          <w:lang w:val="en-US"/>
+        </w:rPr>
+        <w:t>的斜率和</w:t>
+      </w:r>
+      <w:r>
+        <w:rPr>
+          <w:rFonts w:hint="eastAsia"/>
+          <w:color w:val="000000" w:themeColor="text1"/>
+          <w:lang w:val="en-US"/>
+        </w:rPr>
+        <w:t>v</w:t>
+      </w:r>
+      <w:r>
+        <w:rPr>
+          <w:rFonts w:hint="eastAsia"/>
+          <w:color w:val="000000" w:themeColor="text1"/>
+          <w:lang w:val="en-US"/>
+        </w:rPr>
+        <w:t>共变</w:t>
+      </w:r>
+    </w:p>
+    <w:p>
+      <w:pPr>
+        <w:rPr>
+          <w:rFonts w:hint="eastAsia"/>
+          <w:color w:val="000000" w:themeColor="text1"/>
+          <w:lang w:val="en-US"/>
+        </w:rPr>
+      </w:pPr>
+      <w:r>
+        <w:rPr>
+          <w:color w:val="000000" w:themeColor="text1"/>
+          <w:lang w:val="en-US"/>
+        </w:rPr>
+        <w:t>Alice Tsvinev1</w:t>
+      </w:r>
+      <w:r>
+        <w:rPr>
+          <w:rFonts w:hint="eastAsia"/>
+          <w:color w:val="000000" w:themeColor="text1"/>
+          <w:lang w:val="en-US"/>
+        </w:rPr>
+        <w:t xml:space="preserve"> 2025</w:t>
+      </w:r>
+    </w:p>
+    <w:p>
+      <w:pPr>
+        <w:rPr>
+          <w:color w:val="000000" w:themeColor="text1"/>
+          <w:lang w:val="en-US"/>
+        </w:rPr>
+      </w:pPr>
+      <w:r>
+        <w:rPr>
+          <w:color w:val="000000" w:themeColor="text1"/>
+          <w:lang w:val="en-US"/>
+        </w:rPr>
+        <w:drawing>
+          <wp:inline distT="0" distB="0" distL="0" distR="0" wp14:anchorId="6C210844" wp14:editId="6E2929E3">
+            <wp:extent cx="5388964" cy="1149185"/>
+            <wp:effectExtent l="0" t="0" r="0" b="0"/>
+            <wp:docPr id="1248265254" name="Picture 1"/>
+            <wp:cNvGraphicFramePr>
+              <a:graphicFrameLocks xmlns:a="http://schemas.openxmlformats.org/drawingml/2006/main" noChangeAspect="1"/>
+            </wp:cNvGraphicFramePr>
+            <a:graphic xmlns:a="http://schemas.openxmlformats.org/drawingml/2006/main">
+              <a:graphicData uri="http://schemas.openxmlformats.org/drawingml/2006/picture">
+                <pic:pic xmlns:pic="http://schemas.openxmlformats.org/drawingml/2006/picture">
+                  <pic:nvPicPr>
+                    <pic:cNvPr id="1248265254" name=""/>
+                    <pic:cNvPicPr/>
+                  </pic:nvPicPr>
+                  <pic:blipFill>
+                    <a:blip r:embed="rId6"/>
+                    <a:stretch>
+                      <a:fillRect/>
+                    </a:stretch>
+                  </pic:blipFill>
+                  <pic:spPr>
+                    <a:xfrm>
+                      <a:off x="0" y="0"/>
+                      <a:ext cx="5425495" cy="1156975"/>
+                    </a:xfrm>
+                    <a:prstGeom prst="rect">
+                      <a:avLst/>
+                    </a:prstGeom>
+                  </pic:spPr>
+                </pic:pic>
+              </a:graphicData>
+            </a:graphic>
+          </wp:inline>
+        </w:drawing>
+      </w:r>
+    </w:p>
+    <w:p>
+      <w:pPr>
+        <w:rPr>
+          <w:color w:val="000000" w:themeColor="text1"/>
+          <w:lang w:val="en-US"/>
+        </w:rPr>
+      </w:pPr>
+      <w:r>
+        <w:rPr>
+          <w:color w:val="000000" w:themeColor="text1"/>
+          <w:lang w:val="en-US"/>
+        </w:rPr>
+        <w:drawing>
+          <wp:inline distT="0" distB="0" distL="0" distR="0" wp14:anchorId="060FE1E3" wp14:editId="730AADC1">
+            <wp:extent cx="5943600" cy="1078865"/>
+            <wp:effectExtent l="0" t="0" r="0" b="635"/>
+            <wp:docPr id="40776134" name="Picture 1"/>
+            <wp:cNvGraphicFramePr>
+              <a:graphicFrameLocks xmlns:a="http://schemas.openxmlformats.org/drawingml/2006/main" noChangeAspect="1"/>
+            </wp:cNvGraphicFramePr>
+            <a:graphic xmlns:a="http://schemas.openxmlformats.org/drawingml/2006/main">
+              <a:graphicData uri="http://schemas.openxmlformats.org/drawingml/2006/picture">
+                <pic:pic xmlns:pic="http://schemas.openxmlformats.org/drawingml/2006/picture">
+                  <pic:nvPicPr>
+                    <pic:cNvPr id="40776134" name=""/>
+                    <pic:cNvPicPr/>
+                  </pic:nvPicPr>
+                  <pic:blipFill>
+                    <a:blip r:embed="rId7"/>
+                    <a:stretch>
+                      <a:fillRect/>
+                    </a:stretch>
+                  </pic:blipFill>
+                  <pic:spPr>
+                    <a:xfrm>
+                      <a:off x="0" y="0"/>
+                      <a:ext cx="5943600" cy="1078865"/>
+                    </a:xfrm>
+                    <a:prstGeom prst="rect">
+                      <a:avLst/>
+                    </a:prstGeom>
+                  </pic:spPr>
+                </pic:pic>
+              </a:graphicData>
+            </a:graphic>
+          </wp:inline>
+        </w:drawing>
+      </w:r>
+    </w:p>
+    <w:p>
+      <w:pPr>
+        <w:pBdr>
+          <w:bottom w:val="single" w:sz="6" w:space="1" w:color="auto"/>
+        </w:pBdr>
+        <w:rPr>
+          <w:rFonts w:hint="eastAsia"/>
+          <w:color w:val="EE0000"/>
+          <w:lang w:val="en-US"/>
+        </w:rPr>
+      </w:pPr>
+      <w:r>
+        <w:rPr>
+          <w:rFonts w:hint="eastAsia"/>
+          <w:color w:val="EE0000"/>
+          <w:lang w:val="en-US"/>
+        </w:rPr>
+        <w:t>一个有意思的是：</w:t>
+      </w:r>
+      <w:r>
+        <w:rPr>
+          <w:rFonts w:hint="eastAsia"/>
+          <w:color w:val="EE0000"/>
+          <w:lang w:val="en-US"/>
+        </w:rPr>
+        <w:t>CPP</w:t>
+      </w:r>
+      <w:r>
+        <w:rPr>
+          <w:rFonts w:hint="eastAsia"/>
+          <w:color w:val="EE0000"/>
+          <w:lang w:val="en-US"/>
+        </w:rPr>
+        <w:t>是不是</w:t>
+      </w:r>
+      <w:r>
+        <w:rPr>
+          <w:rFonts w:hint="eastAsia"/>
+          <w:color w:val="EE0000"/>
+          <w:lang w:val="en-US"/>
+        </w:rPr>
+        <w:t>bounded evidence accumulation</w:t>
+      </w:r>
+      <w:r>
+        <w:rPr>
+          <w:rFonts w:hint="eastAsia"/>
+          <w:color w:val="EE0000"/>
+          <w:lang w:val="en-US"/>
+        </w:rPr>
+        <w:t>。在</w:t>
+      </w:r>
+      <w:r>
+        <w:rPr>
+          <w:rFonts w:hint="eastAsia"/>
+          <w:color w:val="EE0000"/>
+          <w:lang w:val="en-US"/>
+        </w:rPr>
+        <w:t>12</w:t>
+      </w:r>
+      <w:r>
+        <w:rPr>
+          <w:rFonts w:hint="eastAsia"/>
+          <w:color w:val="EE0000"/>
+          <w:lang w:val="en-US"/>
+        </w:rPr>
+        <w:t>年的文章中说它是的。</w:t>
+      </w:r>
+      <w:r>
+        <w:rPr>
+          <w:rFonts w:hint="eastAsia"/>
+          <w:lang w:val="en-US"/>
+        </w:rPr>
+        <w:t>——这个文章中使用一定窗口内波幅的相关</w:t>
+      </w:r>
+    </w:p>
+    <w:p>
+      <w:pPr>
+        <w:rPr>
+          <w:b/>
+          <w:bCs/>
+          <w:color w:val="000000" w:themeColor="text1"/>
+          <w:lang w:val="en-US"/>
+        </w:rPr>
+      </w:pPr>
+      <w:r>
+        <w:rPr>
+          <w:rFonts w:hint="eastAsia"/>
+          <w:b/>
+          <w:bCs/>
+          <w:color w:val="000000" w:themeColor="text1"/>
+          <w:sz w:val="32"/>
+          <w:szCs w:val="32"/>
+          <w:lang w:val="en-US"/>
+        </w:rPr>
+        <w:t>13</w:t>
+      </w:r>
+      <w:r>
+        <w:rPr>
+          <w:rFonts w:hint="eastAsia"/>
+          <w:b/>
+          <w:bCs/>
+          <w:color w:val="000000" w:themeColor="text1"/>
+          <w:sz w:val="32"/>
+          <w:szCs w:val="32"/>
+          <w:lang w:val="en-US"/>
+        </w:rPr>
+        <w:t>年的文章</w:t>
+      </w:r>
+    </w:p>
+    <w:p>
+      <w:pPr>
+        <w:rPr>
+          <w:rFonts w:hint="eastAsia"/>
+          <w:color w:val="000000" w:themeColor="text1"/>
+          <w:lang w:val="en-US"/>
+        </w:rPr>
+      </w:pPr>
+      <w:r>
+        <w:rPr>
+          <w:rFonts w:hint="eastAsia"/>
+          <w:color w:val="000000" w:themeColor="text1"/>
+          <w:lang w:val="en-US"/>
+        </w:rPr>
+        <w:t>两个关键特征</w:t>
+      </w:r>
+    </w:p>
+    <w:p>
+      <w:pPr>
+        <w:pBdr>
+          <w:bottom w:val="single" w:sz="6" w:space="1" w:color="auto"/>
+        </w:pBdr>
+        <w:rPr>
+          <w:rFonts w:hint="eastAsia"/>
+          <w:color w:val="000000" w:themeColor="text1"/>
+          <w:lang w:val="en-US"/>
+        </w:rPr>
+      </w:pPr>
+      <w:r>
+        <w:rPr>
+          <w:color w:val="000000" w:themeColor="text1"/>
+          <w:lang w:val="en-US"/>
+        </w:rPr>
+        <w:drawing>
+          <wp:inline distT="0" distB="0" distL="0" distR="0" wp14:anchorId="6A5B9E5A" wp14:editId="402ACDAB">
+            <wp:extent cx="5943600" cy="466090"/>
+            <wp:effectExtent l="0" t="0" r="0" b="3810"/>
+            <wp:docPr id="604969259" name="Picture 1"/>
+            <wp:cNvGraphicFramePr>
+              <a:graphicFrameLocks xmlns:a="http://schemas.openxmlformats.org/drawingml/2006/main" noChangeAspect="1"/>
+            </wp:cNvGraphicFramePr>
+            <a:graphic xmlns:a="http://schemas.openxmlformats.org/drawingml/2006/main">
+              <a:graphicData uri="http://schemas.openxmlformats.org/drawingml/2006/picture">
+                <pic:pic xmlns:pic="http://schemas.openxmlformats.org/drawingml/2006/picture">
+                  <pic:nvPicPr>
+                    <pic:cNvPr id="604969259" name=""/>
+                    <pic:cNvPicPr/>
+                  </pic:nvPicPr>
+                  <pic:blipFill>
+                    <a:blip r:embed="rId8"/>
+                    <a:stretch>
+                      <a:fillRect/>
+                    </a:stretch>
+                  </pic:blipFill>
+                  <pic:spPr>
+                    <a:xfrm>
+                      <a:off x="0" y="0"/>
+                      <a:ext cx="5943600" cy="466090"/>
+                    </a:xfrm>
+                    <a:prstGeom prst="rect">
+                      <a:avLst/>
+                    </a:prstGeom>
+                  </pic:spPr>
+                </pic:pic>
+              </a:graphicData>
+            </a:graphic>
+          </wp:inline>
+        </w:drawing>
+      </w:r>
+    </w:p>
+    <w:p>
+      <w:pPr>
+        <w:rPr>
+          <w:b/>
+          <w:bCs/>
+          <w:color w:val="EE0000"/>
+          <w:sz w:val="32"/>
+          <w:szCs w:val="32"/>
+          <w:lang w:val="en-US"/>
+        </w:rPr>
+      </w:pPr>
+      <w:r>
+        <w:rPr>
+          <w:b/>
+          <w:bCs/>
+          <w:color w:val="EE0000"/>
+          <w:sz w:val="32"/>
+          <w:szCs w:val="32"/>
+          <w:lang w:val="en-US"/>
+        </w:rPr>
+        <w:drawing>
+          <wp:inline distT="0" distB="0" distL="0" distR="0" wp14:anchorId="357C95E8" wp14:editId="4E729DA7">
+            <wp:extent cx="2245082" cy="1522386"/>
+            <wp:effectExtent l="0" t="0" r="3175" b="1905"/>
+            <wp:docPr id="2040130512" name="Picture 1"/>
+            <wp:cNvGraphicFramePr>
+              <a:graphicFrameLocks xmlns:a="http://schemas.openxmlformats.org/drawingml/2006/main" noChangeAspect="1"/>
+            </wp:cNvGraphicFramePr>
+            <a:graphic xmlns:a="http://schemas.openxmlformats.org/drawingml/2006/main">
+              <a:graphicData uri="http://schemas.openxmlformats.org/drawingml/2006/picture">
+                <pic:pic xmlns:pic="http://schemas.openxmlformats.org/drawingml/2006/picture">
+                  <pic:nvPicPr>
+                    <pic:cNvPr id="2040130512" name=""/>
+                    <pic:cNvPicPr/>
+                  </pic:nvPicPr>
+                  <pic:blipFill>
+                    <a:blip r:embed="rId9"/>
+                    <a:stretch>
+                      <a:fillRect/>
+                    </a:stretch>
+                  </pic:blipFill>
+                  <pic:spPr>
+                    <a:xfrm>
+                      <a:off x="0" y="0"/>
+                      <a:ext cx="2258729" cy="1531640"/>
+                    </a:xfrm>
+                    <a:prstGeom prst="rect">
+                      <a:avLst/>
+                    </a:prstGeom>
+                  </pic:spPr>
+                </pic:pic>
+              </a:graphicData>
+            </a:graphic>
+          </wp:inline>
+        </w:drawing>
+      </w:r>
+      <w:r>
+        <w:rPr>
+          <w:rFonts w:hint="eastAsia"/>
+          <w:b/>
+          <w:bCs/>
+          <w:color w:val="EE0000"/>
+          <w:sz w:val="32"/>
+          <w:szCs w:val="32"/>
+          <w:lang w:val="en-US"/>
+        </w:rPr>
+        <w:t>annual review</w:t>
+      </w:r>
+      <w:r>
+        <w:rPr>
+          <w:rFonts w:hint="eastAsia"/>
+          <w:b/>
+          <w:bCs/>
+          <w:color w:val="EE0000"/>
+          <w:sz w:val="32"/>
+          <w:szCs w:val="32"/>
+          <w:lang w:val="en-US"/>
+        </w:rPr>
+        <w:t>上说</w:t>
+      </w:r>
+      <w:r>
+        <w:rPr>
+          <w:rFonts w:hint="eastAsia"/>
+          <w:b/>
+          <w:bCs/>
+          <w:color w:val="EE0000"/>
+          <w:sz w:val="32"/>
+          <w:szCs w:val="32"/>
+          <w:lang w:val="en-US"/>
+        </w:rPr>
+        <w:t>SA</w:t>
+      </w:r>
+      <w:r>
+        <w:rPr>
+          <w:rFonts w:hint="eastAsia"/>
+          <w:b/>
+          <w:bCs/>
+          <w:color w:val="EE0000"/>
+          <w:sz w:val="32"/>
+          <w:szCs w:val="32"/>
+          <w:lang w:val="en-US"/>
+        </w:rPr>
+        <w:t>的特征</w:t>
+      </w:r>
+    </w:p>
+    <w:p>
+      <w:pPr>
+        <w:rPr>
+          <w:noProof/>
+        </w:rPr>
+      </w:pPr>
+      <w:r>
+        <w:rPr>
+          <w:b/>
+          <w:bCs/>
+          <w:color w:val="EE0000"/>
+          <w:sz w:val="32"/>
+          <w:szCs w:val="32"/>
+          <w:lang w:val="en-US"/>
+        </w:rPr>
+        <w:lastRenderedPageBreak/>
+        <w:drawing>
+          <wp:inline distT="0" distB="0" distL="0" distR="0" wp14:anchorId="735308F4" wp14:editId="778BC1A0">
+            <wp:extent cx="2388870" cy="906346"/>
+            <wp:effectExtent l="0" t="0" r="0" b="0"/>
+            <wp:docPr id="704150488" name="Picture 1"/>
+            <wp:cNvGraphicFramePr>
+              <a:graphicFrameLocks xmlns:a="http://schemas.openxmlformats.org/drawingml/2006/main" noChangeAspect="1"/>
+            </wp:cNvGraphicFramePr>
+            <a:graphic xmlns:a="http://schemas.openxmlformats.org/drawingml/2006/main">
+              <a:graphicData uri="http://schemas.openxmlformats.org/drawingml/2006/picture">
+                <pic:pic xmlns:pic="http://schemas.openxmlformats.org/drawingml/2006/picture">
+                  <pic:nvPicPr>
+                    <pic:cNvPr id="704150488" name=""/>
+                    <pic:cNvPicPr/>
+                  </pic:nvPicPr>
+                  <pic:blipFill>
+                    <a:blip r:embed="rId10"/>
+                    <a:stretch>
+                      <a:fillRect/>
+                    </a:stretch>
+                  </pic:blipFill>
+                  <pic:spPr>
+                    <a:xfrm>
+                      <a:off x="0" y="0"/>
+                      <a:ext cx="2415544" cy="916466"/>
+                    </a:xfrm>
+                    <a:prstGeom prst="rect">
+                      <a:avLst/>
+                    </a:prstGeom>
+                  </pic:spPr>
+                </pic:pic>
+              </a:graphicData>
+            </a:graphic>
+          </wp:inline>
+        </w:drawing>
+      </w:r>
+      <w:r>
+        <w:rPr>
+          <w:noProof/>
+        </w:rPr>
+        <w:t xml:space="preserve"> </w:t>
+      </w:r>
+      <w:r>
+        <w:rPr>
+          <w:b/>
+          <w:bCs/>
+          <w:color w:val="EE0000"/>
+          <w:sz w:val="32"/>
+          <w:szCs w:val="32"/>
+          <w:lang w:val="en-US"/>
+        </w:rPr>
+        <w:drawing>
+          <wp:inline distT="0" distB="0" distL="0" distR="0" wp14:anchorId="444DA860" wp14:editId="3B14CADE">
+            <wp:extent cx="3057525" cy="905417"/>
+            <wp:effectExtent l="0" t="0" r="3175" b="0"/>
+            <wp:docPr id="152120625" name="Picture 1"/>
+            <wp:cNvGraphicFramePr>
+              <a:graphicFrameLocks xmlns:a="http://schemas.openxmlformats.org/drawingml/2006/main" noChangeAspect="1"/>
+            </wp:cNvGraphicFramePr>
+            <a:graphic xmlns:a="http://schemas.openxmlformats.org/drawingml/2006/main">
+              <a:graphicData uri="http://schemas.openxmlformats.org/drawingml/2006/picture">
+                <pic:pic xmlns:pic="http://schemas.openxmlformats.org/drawingml/2006/picture">
+                  <pic:nvPicPr>
+                    <pic:cNvPr id="152120625" name=""/>
+                    <pic:cNvPicPr/>
+                  </pic:nvPicPr>
+                  <pic:blipFill>
+                    <a:blip r:embed="rId11"/>
+                    <a:stretch>
+                      <a:fillRect/>
+                    </a:stretch>
+                  </pic:blipFill>
+                  <pic:spPr>
+                    <a:xfrm>
+                      <a:off x="0" y="0"/>
+                      <a:ext cx="3078792" cy="911715"/>
+                    </a:xfrm>
+                    <a:prstGeom prst="rect">
+                      <a:avLst/>
+                    </a:prstGeom>
+                  </pic:spPr>
+                </pic:pic>
+              </a:graphicData>
+            </a:graphic>
+          </wp:inline>
+        </w:drawing>
+      </w:r>
+    </w:p>
+    <w:p>
+      <w:pPr>
+        <w:rPr>
+          <w:rFonts w:hint="eastAsia"/>
+          <w:b/>
+          <w:bCs/>
+          <w:color w:val="EE0000"/>
+          <w:sz w:val="32"/>
+          <w:szCs w:val="32"/>
+          <w:lang w:val="en-US"/>
+        </w:rPr>
+      </w:pPr>
+      <w:r>
+        <w:rPr>
+          <w:b/>
+          <w:bCs/>
+          <w:color w:val="EE0000"/>
+          <w:sz w:val="32"/>
+          <w:szCs w:val="32"/>
+          <w:lang w:val="en-US"/>
+        </w:rPr>
+        <w:drawing>
+          <wp:inline distT="0" distB="0" distL="0" distR="0" wp14:anchorId="1ACE9C5B" wp14:editId="61D705A7">
+            <wp:extent cx="2291715" cy="486597"/>
+            <wp:effectExtent l="0" t="0" r="0" b="0"/>
+            <wp:docPr id="1064392125" name="Picture 1"/>
+            <wp:cNvGraphicFramePr>
+              <a:graphicFrameLocks xmlns:a="http://schemas.openxmlformats.org/drawingml/2006/main" noChangeAspect="1"/>
+            </wp:cNvGraphicFramePr>
+            <a:graphic xmlns:a="http://schemas.openxmlformats.org/drawingml/2006/main">
+              <a:graphicData uri="http://schemas.openxmlformats.org/drawingml/2006/picture">
+                <pic:pic xmlns:pic="http://schemas.openxmlformats.org/drawingml/2006/picture">
+                  <pic:nvPicPr>
+                    <pic:cNvPr id="1064392125" name=""/>
+                    <pic:cNvPicPr/>
+                  </pic:nvPicPr>
+                  <pic:blipFill>
+                    <a:blip r:embed="rId12"/>
+                    <a:stretch>
+                      <a:fillRect/>
+                    </a:stretch>
+                  </pic:blipFill>
+                  <pic:spPr>
+                    <a:xfrm>
+                      <a:off x="0" y="0"/>
+                      <a:ext cx="2331065" cy="494952"/>
+                    </a:xfrm>
+                    <a:prstGeom prst="rect">
+                      <a:avLst/>
+                    </a:prstGeom>
+                  </pic:spPr>
+                </pic:pic>
+              </a:graphicData>
+            </a:graphic>
+          </wp:inline>
+        </w:drawing>
+      </w:r>
+      <w:r>
+        <w:rPr>
+          <w:noProof/>
+        </w:rPr>
+        <w:t xml:space="preserve"> </w:t>
+      </w:r>
+      <w:r>
+        <w:rPr>
+          <w:b/>
+          <w:bCs/>
+          <w:color w:val="EE0000"/>
+          <w:sz w:val="32"/>
+          <w:szCs w:val="32"/>
+          <w:lang w:val="en-US"/>
+        </w:rPr>
+        <w:drawing>
+          <wp:inline distT="0" distB="0" distL="0" distR="0" wp14:anchorId="3441215B" wp14:editId="46452256">
+            <wp:extent cx="2131695" cy="361801"/>
+            <wp:effectExtent l="0" t="0" r="1905" b="0"/>
+            <wp:docPr id="1923089103" name="Picture 1"/>
+            <wp:cNvGraphicFramePr>
+              <a:graphicFrameLocks xmlns:a="http://schemas.openxmlformats.org/drawingml/2006/main" noChangeAspect="1"/>
+            </wp:cNvGraphicFramePr>
+            <a:graphic xmlns:a="http://schemas.openxmlformats.org/drawingml/2006/main">
+              <a:graphicData uri="http://schemas.openxmlformats.org/drawingml/2006/picture">
+                <pic:pic xmlns:pic="http://schemas.openxmlformats.org/drawingml/2006/picture">
+                  <pic:nvPicPr>
+                    <pic:cNvPr id="1923089103" name=""/>
+                    <pic:cNvPicPr/>
+                  </pic:nvPicPr>
+                  <pic:blipFill>
+                    <a:blip r:embed="rId13"/>
+                    <a:stretch>
+                      <a:fillRect/>
+                    </a:stretch>
+                  </pic:blipFill>
+                  <pic:spPr>
+                    <a:xfrm>
+                      <a:off x="0" y="0"/>
+                      <a:ext cx="2157524" cy="366185"/>
+                    </a:xfrm>
+                    <a:prstGeom prst="rect">
+                      <a:avLst/>
+                    </a:prstGeom>
+                  </pic:spPr>
+                </pic:pic>
+              </a:graphicData>
+            </a:graphic>
+          </wp:inline>
+        </w:drawing>
+      </w:r>
+    </w:p>
+    <w:p>
+      <w:pPr>
+        <w:rPr>
+          <w:b/>
+          <w:bCs/>
+          <w:color w:val="EE0000"/>
+          <w:sz w:val="32"/>
+          <w:szCs w:val="32"/>
+          <w:lang w:val="en-US"/>
+        </w:rPr>
+      </w:pPr>
+      <w:r>
+        <w:rPr>
+          <w:b/>
+          <w:bCs/>
+          <w:color w:val="EE0000"/>
+          <w:sz w:val="32"/>
+          <w:szCs w:val="32"/>
+          <w:lang w:val="en-US"/>
+        </w:rPr>
+        <w:t>B</w:t>
+      </w:r>
+      <w:r>
+        <w:rPr>
+          <w:rFonts w:hint="eastAsia"/>
+          <w:b/>
+          <w:bCs/>
+          <w:color w:val="EE0000"/>
+          <w:sz w:val="32"/>
+          <w:szCs w:val="32"/>
+          <w:lang w:val="en-US"/>
+        </w:rPr>
+        <w:t>ig problem</w:t>
+      </w:r>
+    </w:p>
+    <w:p>
+      <w:pPr>
+        <w:rPr>
+          <w:color w:val="000000" w:themeColor="text1"/>
+          <w:lang w:val="en-US"/>
+        </w:rPr>
+      </w:pPr>
+      <w:r>
+        <w:rPr>
+          <w:rFonts w:hint="eastAsia"/>
+          <w:color w:val="000000" w:themeColor="text1"/>
+          <w:lang w:val="en-US"/>
+        </w:rPr>
+        <w:t>大家采用的</w:t>
+      </w:r>
+      <w:r>
+        <w:rPr>
+          <w:rFonts w:hint="eastAsia"/>
+          <w:color w:val="000000" w:themeColor="text1"/>
+          <w:lang w:val="en-US"/>
+        </w:rPr>
+        <w:t>electrodes</w:t>
+      </w:r>
+      <w:r>
+        <w:rPr>
+          <w:rFonts w:hint="eastAsia"/>
+          <w:color w:val="000000" w:themeColor="text1"/>
+          <w:lang w:val="en-US"/>
+        </w:rPr>
+        <w:t>都不一样，好像在正顶叶都可以的样子</w:t>
+      </w:r>
+    </w:p>
+    <w:p>
+      <w:pPr>
+        <w:rPr>
+          <w:rFonts w:hint="eastAsia"/>
+          <w:color w:val="000000" w:themeColor="text1"/>
+          <w:lang w:val="en-US"/>
+        </w:rPr>
+      </w:pPr>
+      <w:r>
+        <w:rPr>
+          <w:rFonts w:hint="eastAsia"/>
+          <w:color w:val="000000" w:themeColor="text1"/>
+          <w:lang w:val="en-US"/>
+        </w:rPr>
+        <w:t>目前大家都是依据</w:t>
+      </w:r>
+      <w:r>
+        <w:rPr>
+          <w:rFonts w:hint="eastAsia"/>
+          <w:color w:val="000000" w:themeColor="text1"/>
+          <w:lang w:val="en-US"/>
+        </w:rPr>
+        <w:t>12</w:t>
+      </w:r>
+      <w:r>
+        <w:rPr>
+          <w:rFonts w:hint="eastAsia"/>
+          <w:color w:val="000000" w:themeColor="text1"/>
+          <w:lang w:val="en-US"/>
+        </w:rPr>
+        <w:t>年的文章的标准</w:t>
       </w:r>
     </w:p>
     <w:sectPr>

</xml_diff>